<commit_message>
add critical section in philosoph to an seperate method
</commit_message>
<xml_diff>
--- a/BSP_Entwurf_2.docx
+++ b/BSP_Entwurf_2.docx
@@ -117,30 +117,8 @@
                               <w:rPr>
                                 <w:sz w:val="28"/>
                               </w:rPr>
-                              <w:t xml:space="preserve">Florian Heuer &amp; </w:t>
+                              <w:t>Florian Heuer</w:t>
                             </w:r>
-                            <w:proofErr w:type="spellStart"/>
-                            <w:r>
-                              <w:rPr>
-                                <w:sz w:val="28"/>
-                              </w:rPr>
-                              <w:t>Desirée</w:t>
-                            </w:r>
-                            <w:proofErr w:type="spellEnd"/>
-                            <w:r>
-                              <w:rPr>
-                                <w:sz w:val="28"/>
-                              </w:rPr>
-                              <w:t xml:space="preserve"> </w:t>
-                            </w:r>
-                            <w:proofErr w:type="spellStart"/>
-                            <w:r>
-                              <w:rPr>
-                                <w:sz w:val="28"/>
-                              </w:rPr>
-                              <w:t>Pehmöller</w:t>
-                            </w:r>
-                            <w:proofErr w:type="spellEnd"/>
                           </w:p>
                           <w:p>
                             <w:pPr>
@@ -210,30 +188,8 @@
                         <w:rPr>
                           <w:sz w:val="28"/>
                         </w:rPr>
-                        <w:t xml:space="preserve">Florian Heuer &amp; </w:t>
+                        <w:t>Florian Heuer</w:t>
                       </w:r>
-                      <w:proofErr w:type="spellStart"/>
-                      <w:r>
-                        <w:rPr>
-                          <w:sz w:val="28"/>
-                        </w:rPr>
-                        <w:t>Desirée</w:t>
-                      </w:r>
-                      <w:proofErr w:type="spellEnd"/>
-                      <w:r>
-                        <w:rPr>
-                          <w:sz w:val="28"/>
-                        </w:rPr>
-                        <w:t xml:space="preserve"> </w:t>
-                      </w:r>
-                      <w:proofErr w:type="spellStart"/>
-                      <w:r>
-                        <w:rPr>
-                          <w:sz w:val="28"/>
-                        </w:rPr>
-                        <w:t>Pehmöller</w:t>
-                      </w:r>
-                      <w:proofErr w:type="spellEnd"/>
                     </w:p>
                     <w:p>
                       <w:pPr>
@@ -1212,24 +1168,20 @@
         <w:t xml:space="preserve"> </w:t>
       </w:r>
       <w:bookmarkStart w:id="0" w:name="_Toc467402578"/>
-      <w:proofErr w:type="spellStart"/>
       <w:r>
         <w:t>Aufgabenstellung</w:t>
       </w:r>
       <w:bookmarkEnd w:id="0"/>
-      <w:proofErr w:type="spellEnd"/>
     </w:p>
     <w:p>
       <w:pPr>
         <w:pStyle w:val="S2"/>
       </w:pPr>
       <w:bookmarkStart w:id="1" w:name="_Toc467402579"/>
-      <w:proofErr w:type="spellStart"/>
       <w:r>
         <w:t>Kurzbeschreibung</w:t>
       </w:r>
       <w:bookmarkEnd w:id="1"/>
-      <w:proofErr w:type="spellEnd"/>
     </w:p>
     <w:p>
       <w:pPr>
@@ -1240,43 +1192,7 @@
     </w:p>
     <w:p>
       <w:r>
-        <w:t>Im Praktikum 2 der Veranstaltung “Betriebssysteme”</w:t>
-      </w:r>
-      <w:r>
-        <w:t xml:space="preserve"> soll eine Simulation trainierender Philosophen in einer „</w:t>
-      </w:r>
-      <w:proofErr w:type="spellStart"/>
-      <w:r>
-        <w:t>Muckibude</w:t>
-      </w:r>
-      <w:proofErr w:type="spellEnd"/>
-      <w:r>
-        <w:t xml:space="preserve">“ mit Hilfe von </w:t>
-      </w:r>
-      <w:r>
-        <w:t xml:space="preserve">Threads, </w:t>
-      </w:r>
-      <w:r>
-        <w:t xml:space="preserve">Semaphoren, </w:t>
-      </w:r>
-      <w:proofErr w:type="spellStart"/>
-      <w:r>
-        <w:t>Conditionvars</w:t>
-      </w:r>
-      <w:proofErr w:type="spellEnd"/>
-      <w:r>
-        <w:t xml:space="preserve"> und </w:t>
-      </w:r>
-      <w:proofErr w:type="spellStart"/>
-      <w:r>
-        <w:t>Mutexen</w:t>
-      </w:r>
-      <w:proofErr w:type="spellEnd"/>
-      <w:r>
-        <w:t xml:space="preserve"> (Monitorkonzept) realisiert werden. D</w:t>
-      </w:r>
-      <w:r>
-        <w:t>abei soll der Umgang mit Threads, insbesondere dessen Synchronisierung mit Werkzeugen des Betriebssystems erlernt werden.</w:t>
+        <w:t>Im Praktikum 2 der Veranstaltung “Betriebssysteme” soll eine Simulation trainierender Philosophen in einer „Muckibude“ mit Hilfe von Threads, Semaphoren, Conditionvars und Mutexen (Monitorkonzept) realisiert werden. Dabei soll der Umgang mit Threads, insbesondere dessen Synchronisierung mit Werkzeugen des Betriebssystems erlernt werden.</w:t>
       </w:r>
     </w:p>
     <w:p/>
@@ -1292,24 +1208,10 @@
         <w:t xml:space="preserve"> </w:t>
       </w:r>
       <w:bookmarkStart w:id="2" w:name="_Toc467402580"/>
-      <w:proofErr w:type="spellStart"/>
       <w:r>
         <w:t>Entwurf</w:t>
       </w:r>
       <w:bookmarkEnd w:id="2"/>
-      <w:proofErr w:type="spellEnd"/>
-    </w:p>
-    <w:p>
-      <w:pPr>
-        <w:pStyle w:val="S2"/>
-      </w:pPr>
-      <w:bookmarkStart w:id="3" w:name="_Toc467402581"/>
-      <w:proofErr w:type="spellStart"/>
-      <w:r>
-        <w:t>Beschreibung</w:t>
-      </w:r>
-      <w:bookmarkEnd w:id="3"/>
-      <w:proofErr w:type="spellEnd"/>
     </w:p>
     <w:p>
       <w:pPr>
@@ -1320,801 +1222,526 @@
     </w:p>
     <w:p>
       <w:r>
-        <w:t>D</w:t>
-      </w:r>
-      <w:r>
-        <w:t>er</w:t>
-      </w:r>
-      <w:r>
-        <w:t xml:space="preserve"> Entwurf</w:t>
-      </w:r>
-      <w:r>
-        <w:t xml:space="preserve"> für das Programm „</w:t>
-      </w:r>
-      <w:proofErr w:type="spellStart"/>
+        <w:t>Der Entwurf für das Programm „</w:t>
+      </w:r>
+      <w:r>
+        <w:rPr>
+          <w:b/>
+          <w:bCs/>
+        </w:rPr>
+        <w:t>MuscleFactory</w:t>
+      </w:r>
+      <w:r>
+        <w:t>“ sieht einen ähnlichen Ansatz wie in einer objektorientierten Sprache vor. In der eingesetzten Sprache C ist dies nicht ohne Weiteres möglich. Eine strukturierte Weise mit gekapselten Zuständigkeiten wird angestrebt und so wird der Code über mehrere dedizierte Sourcefile</w:t>
+      </w:r>
+      <w:r>
+        <w:t xml:space="preserve">s aufgeteilt auf diese in 2.2 </w:t>
+      </w:r>
+      <w:r>
+        <w:t>eingegangen wird. Zunächst wird die Umgebung beschrieben in der das Programm entwickelt wird.</w:t>
+      </w:r>
+    </w:p>
+    <w:p>
+      <w:pPr>
+        <w:pStyle w:val="S2"/>
+      </w:pPr>
+      <w:bookmarkStart w:id="3" w:name="_Toc467402582"/>
+      <w:r>
+        <w:t>Umgebung</w:t>
+      </w:r>
+      <w:bookmarkEnd w:id="3"/>
+    </w:p>
+    <w:p/>
+    <w:p>
+      <w:r>
+        <w:t>Das Programm wird in Sprache C entwickelt. Als Compiler kommt „GCC“ zum Einsatz. Das Betriebssystem Open SUSE in Version 12.3 wird zum kompilieren und ausführen des Codes benutzt. Als Editor wird Sublime 2 verwendet.</w:t>
+      </w:r>
+      <w:r>
+        <w:t xml:space="preserve"> Zudem wird zur Erleichterung des Kompiliervorgangs ein</w:t>
+      </w:r>
+      <w:r>
+        <w:t xml:space="preserve"> Makefile </w:t>
+      </w:r>
+      <w:r>
+        <w:t>erstellt</w:t>
+      </w:r>
+      <w:r>
+        <w:t>.</w:t>
+      </w:r>
+    </w:p>
+    <w:p>
+      <w:pPr>
+        <w:pStyle w:val="S2"/>
+      </w:pPr>
+      <w:r>
+        <w:t>Umsetzung</w:t>
+      </w:r>
+    </w:p>
+    <w:p>
+      <w:pPr>
+        <w:rPr>
+          <w:lang w:val="en-US"/>
+        </w:rPr>
+      </w:pPr>
+    </w:p>
+    <w:p>
+      <w:r>
+        <w:t>Wie oben erwähnt wird das Programm in verschiedene Files gekapselt. Diese werden unterhalb aufgeführt und relevante Details näher erläutert.</w:t>
+      </w:r>
+    </w:p>
+    <w:p>
+      <w:pPr>
+        <w:pStyle w:val="S3"/>
+      </w:pPr>
+      <w:r>
+        <w:t>Global.h</w:t>
+      </w:r>
+    </w:p>
+    <w:p>
+      <w:pPr>
+        <w:rPr>
+          <w:lang w:val="en-US"/>
+        </w:rPr>
+      </w:pPr>
+    </w:p>
+    <w:p>
+      <w:pPr>
+        <w:rPr>
+          <w:rFonts w:ascii="Calibri" w:hAnsi="Calibri" w:cs="Calibri"/>
+        </w:rPr>
+      </w:pPr>
+      <w:r>
+        <w:t xml:space="preserve">Ein </w:t>
+      </w:r>
+      <w:r>
+        <w:rPr>
+          <w:b/>
+          <w:bCs/>
+        </w:rPr>
+        <w:t xml:space="preserve">Philosoph </w:t>
+      </w:r>
+      <w:r>
+        <w:t>wird als Struktur und eigener Typ abgebildet und hält dabei die Attribute für eine Thread ID, zu trainierendes Gewicht, Name, Modus (ob er blockiert, normal oder beendet ist), Status (ob er sich Gewichte holt, trainiert,</w:t>
+      </w:r>
+      <w:r>
+        <w:t xml:space="preserve"> </w:t>
+      </w:r>
+      <w:r>
+        <w:rPr>
+          <w:rFonts w:ascii="Calibri" w:hAnsi="Calibri" w:cs="Calibri"/>
+        </w:rPr>
+        <w:t xml:space="preserve">Gewichte zurücklegt oder ruht), geholte Gewichte (Struktur mit 3 Integern repräsentativ für 2, 3, und 5kg) und eine Semaphore für die Blockierung des Threads. </w:t>
+      </w:r>
+    </w:p>
+    <w:p>
+      <w:pPr>
+        <w:rPr>
+          <w:rFonts w:ascii="Calibri" w:hAnsi="Calibri" w:cs="Calibri"/>
+          <w:color w:val="000000"/>
+        </w:rPr>
+      </w:pPr>
+      <w:r>
+        <w:rPr>
+          <w:rFonts w:ascii="Calibri" w:hAnsi="Calibri" w:cs="Calibri"/>
+          <w:color w:val="000000"/>
+        </w:rPr>
+        <w:t>Globale Variablen: Ein Array welches alle Philosophen (oben beschriebene Struktur) enthält. Ein Gewichtedepot, welches alle Gewichte der Muckibude enthält. Eine</w:t>
+      </w:r>
+      <w:r>
+        <w:rPr>
+          <w:rFonts w:ascii="Calibri" w:hAnsi="Calibri" w:cs="Calibri"/>
+          <w:color w:val="000000"/>
+        </w:rPr>
+        <w:t xml:space="preserve"> </w:t>
+      </w:r>
+      <w:r>
+        <w:rPr>
+          <w:rFonts w:ascii="Calibri" w:hAnsi="Calibri" w:cs="Calibri"/>
+          <w:color w:val="000000"/>
+        </w:rPr>
+        <w:t xml:space="preserve">Conditionvariable </w:t>
+      </w:r>
+      <w:r>
+        <w:rPr>
+          <w:rFonts w:ascii="Calibri" w:hAnsi="Calibri" w:cs="Calibri"/>
+          <w:color w:val="000000"/>
+        </w:rPr>
+        <w:lastRenderedPageBreak/>
+        <w:t xml:space="preserve">und ein Mutex zur Threadkoordinierung. Char Array zum speichern eines gelesenen Kommandos. </w:t>
+      </w:r>
+    </w:p>
+    <w:p>
+      <w:r>
+        <w:rPr>
+          <w:rFonts w:ascii="Calibri" w:hAnsi="Calibri" w:cs="Calibri"/>
+          <w:color w:val="000000"/>
+        </w:rPr>
+        <w:t>Funktionsprototypen: (get__status) Funktion zur Ausgabe des Zustandes der gesamten Muckibude. (getThreadID) Filterfunktion zum Auslesen der Thread ID aus einem übergebenen Komanndo.</w:t>
+      </w:r>
+    </w:p>
+    <w:p>
+      <w:pPr>
+        <w:pStyle w:val="S3"/>
+      </w:pPr>
+      <w:r>
+        <w:t>Main.c</w:t>
+      </w:r>
+    </w:p>
+    <w:p>
+      <w:pPr>
+        <w:rPr>
+          <w:lang w:val="en-US"/>
+        </w:rPr>
+      </w:pPr>
+    </w:p>
+    <w:p>
+      <w:pPr>
+        <w:jc w:val="left"/>
+      </w:pPr>
+      <w:r>
+        <w:t>Implementationen der Funktionen get_status und getThreadID.</w:t>
+      </w:r>
+    </w:p>
+    <w:p>
+      <w:r>
+        <w:t>In der Main Methode werden alle Philosophen und Threads erzeugt. Ein Thread erhält dabei genau einen Pointer auf einen Philosohpen.</w:t>
+      </w:r>
+    </w:p>
+    <w:p>
+      <w:r>
+        <w:t>In einer While-Schleife werden danach auf Komandos mit fgets eingelesen und in dem globalen Char-Array gespeichert. Wird das Kommando „q“ eingelesen wird die Schleife beendet und auf alle Threads gewartet bis sich diese ebenfalls beendet haben. Das Programm endet. Das Kommando &lt;id&gt;u sorgt für die Freigabe eines blockierten Threads.</w:t>
+      </w:r>
+    </w:p>
+    <w:p>
+      <w:pPr>
+        <w:pStyle w:val="S3"/>
+      </w:pPr>
+      <w:r>
+        <w:t>Philosoph.c</w:t>
+      </w:r>
+    </w:p>
+    <w:p>
+      <w:pPr>
+        <w:rPr>
+          <w:lang w:val="en-US"/>
+        </w:rPr>
+      </w:pPr>
+    </w:p>
+    <w:p>
+      <w:r>
+        <w:t>Hier wird die Threadfunktion implementiert, welche in der Main gestartet wird. Als parameter bekommt die einen Pointer auf eine Philosophenstruktur. Der Traningszyklus (Gewichte holen, trainieren, Gewichte zurücklegen und ruhen) eines Philsophen wird in der Funktion implementiert. Dabei ist zu beachten das hier der Eintritt in den kritischen Bereich mit Zugriff auf das Gewichtedepot erfolgt. Der kritische Bereich wird hier mit einer Conditionvariable und einem Mutex geschützt (Monitorkonzept).</w:t>
+      </w:r>
+    </w:p>
+    <w:p>
+      <w:pPr>
+        <w:pStyle w:val="S3"/>
+      </w:pPr>
+      <w:r>
+        <w:t>MuscleFactory.c</w:t>
+      </w:r>
+    </w:p>
+    <w:p>
+      <w:pPr>
+        <w:rPr>
+          <w:lang w:val="en-US"/>
+        </w:rPr>
+      </w:pPr>
+    </w:p>
+    <w:p>
+      <w:r>
+        <w:t>In dieser Sourcedatei werden die Funktionen GET_WEIGHTS und PUT_WEIGHTS implementiert, welche für den Zugriff auf das Gewichtedepot der Muckibude</w:t>
+      </w:r>
+      <w:r>
+        <w:t xml:space="preserve"> </w:t>
+      </w:r>
+      <w:r>
+        <w:t>zuständig sind. GET_WEIGHTS erhält dabei als einzigen Parameter den Philosopen, dieser hält das Trainingsgewicht welches vom Philosophen geholt werden möchte. Der Algorithmus entscheidet nun welche Kombination an Gewichten an den Philosophen gegeben wird bzw. ob dies möglich ist. Die Rückgabe ist 0 (Gewichte konnten nicht geholt werden, weil keine Kombination zum gewünschten Gewicht realisierbar ist.) oder 1 (Gewichtekombination wird an den Philosoph übergeben).</w:t>
+      </w:r>
+    </w:p>
+    <w:p/>
+    <w:p>
+      <w:pPr>
+        <w:pStyle w:val="S1"/>
+        <w:spacing w:before="0" w:after="0"/>
+      </w:pPr>
+      <w:r>
+        <w:t>Abnahme</w:t>
+      </w:r>
+    </w:p>
+    <w:p>
+      <w:pPr>
+        <w:rPr>
+          <w:lang w:val="en-US"/>
+        </w:rPr>
+      </w:pPr>
+    </w:p>
+    <w:p>
+      <w:r>
+        <w:t>Der folgende Abschnitt</w:t>
+      </w:r>
+      <w:r>
+        <w:t xml:space="preserve"> soll alle </w:t>
+      </w:r>
+      <w:r>
+        <w:t xml:space="preserve">vom Prüfer ausgehenden </w:t>
+      </w:r>
+      <w:r>
+        <w:t xml:space="preserve">Anmerkungen bzw. </w:t>
+      </w:r>
+      <w:r>
+        <w:t>geforderte Anpassungen am präsentierten Programm protokollieren.</w:t>
+      </w:r>
+    </w:p>
+    <w:p>
+      <w:pPr>
+        <w:pStyle w:val="S2"/>
+      </w:pPr>
+      <w:r>
+        <w:lastRenderedPageBreak/>
+        <w:t>Allgemein</w:t>
+      </w:r>
+    </w:p>
+    <w:p>
+      <w:pPr>
+        <w:rPr>
+          <w:lang w:val="en-US"/>
+        </w:rPr>
+      </w:pPr>
+    </w:p>
+    <w:p>
+      <w:r>
+        <w:t xml:space="preserve">Die Abnahme des Programms wurde am 22.11.2016 von Malte Nogalski </w:t>
+      </w:r>
+      <w:r>
+        <w:t xml:space="preserve">im Labor </w:t>
+      </w:r>
+      <w:r>
+        <w:t>07</w:t>
+      </w:r>
+      <w:r>
+        <w:t xml:space="preserve">61 </w:t>
+      </w:r>
+      <w:r>
+        <w:t>durchgeführt</w:t>
+      </w:r>
+      <w:r>
+        <w:t>. Im Zuge der Abnahme sind einige Änderungen am Code resultiert, welche im folgenden Punkt aufgeführt werden.</w:t>
+      </w:r>
+    </w:p>
+    <w:p>
+      <w:pPr>
+        <w:pStyle w:val="S2"/>
+      </w:pPr>
+      <w:r>
+        <w:t>Anmerkungen &amp; Änderungen</w:t>
+      </w:r>
+    </w:p>
+    <w:p>
+      <w:pPr>
+        <w:rPr>
+          <w:lang w:val="en-US"/>
+        </w:rPr>
+      </w:pPr>
+    </w:p>
+    <w:p>
+      <w:r>
+        <w:t>Die unterhalb aufgefü</w:t>
+      </w:r>
+      <w:r>
+        <w:t>h</w:t>
+      </w:r>
+      <w:r>
+        <w:t>r</w:t>
+      </w:r>
+      <w:r>
+        <w:t>ten Punkte beschreiben</w:t>
+      </w:r>
+      <w:r>
+        <w:t xml:space="preserve"> die </w:t>
+      </w:r>
+      <w:r>
+        <w:t>getätigten Änderungen am</w:t>
+      </w:r>
+      <w:r>
+        <w:t xml:space="preserve"> Quellcode.</w:t>
+      </w:r>
+      <w:r>
+        <w:t xml:space="preserve"> </w:t>
+      </w:r>
+    </w:p>
+    <w:p>
+      <w:pPr>
+        <w:pStyle w:val="S3"/>
+      </w:pPr>
+      <w:r>
+        <w:t>Eingabe &amp; Befehlsauswertung</w:t>
+      </w:r>
+    </w:p>
+    <w:p>
+      <w:pPr>
+        <w:rPr>
+          <w:lang w:val="en-US"/>
+        </w:rPr>
+      </w:pPr>
+    </w:p>
+    <w:p>
+      <w:r>
+        <w:t xml:space="preserve">Die Eingabe der Befehle erfolgte nicht wie gewünscht nach dem Muster </w:t>
+      </w:r>
+      <w:r>
+        <w:t xml:space="preserve">z.B. „2b“ oder „0u“ sondern so „&lt;2&gt;b“. Um die Befehle einzulesen war es nötig die spitzen Klammern mit anzugeben. Dies wurde während der Abnahme geändert. </w:t>
+      </w:r>
+    </w:p>
+    <w:p>
+      <w:r>
+        <w:t>Des Weiteren Funktionierte Befehl Proceed</w:t>
+      </w:r>
+      <w:r>
+        <w:t>(z.B. 2p</w:t>
+      </w:r>
+      <w:bookmarkStart w:id="4" w:name="_GoBack"/>
+      <w:bookmarkEnd w:id="4"/>
+      <w:r>
+        <w:t>)</w:t>
+      </w:r>
+      <w:r>
+        <w:t xml:space="preserve">, welcher an das Ende der Workout bzw. Restschleife springen soll nicht wie gewünscht. Das Problem war dabei, dass Permanent nach Eingabe an das Ende gesprungen wurde und nicht nur einen Trainingszyklus lang. </w:t>
+      </w:r>
+      <w:r>
+        <w:t xml:space="preserve">Das Problem: der Befehl wurde nach dem Auslesen nicht zurückgesetzt. Dies wurde </w:t>
+      </w:r>
+    </w:p>
+    <w:p/>
+    <w:p/>
+    <w:p>
+      <w:pPr>
+        <w:pStyle w:val="S3"/>
+      </w:pPr>
+      <w:r>
+        <w:rPr>
+          <w:lang w:val="de-DE"/>
+        </w:rPr>
+        <w:t>Makefi</w:t>
+      </w:r>
+      <w:r>
+        <w:t>le</w:t>
+      </w:r>
+    </w:p>
+    <w:p>
+      <w:pPr>
+        <w:pStyle w:val="S3"/>
+        <w:numPr>
+          <w:ilvl w:val="0"/>
+          <w:numId w:val="0"/>
+        </w:numPr>
+        <w:ind w:left="851"/>
+      </w:pPr>
+    </w:p>
+    <w:p>
+      <w:pPr>
+        <w:pStyle w:val="S3"/>
+      </w:pPr>
+      <w:r>
+        <w:t>Philsophen-Thread</w:t>
+      </w:r>
+    </w:p>
+    <w:p>
+      <w:pPr>
+        <w:pStyle w:val="S3"/>
+        <w:numPr>
+          <w:ilvl w:val="0"/>
+          <w:numId w:val="0"/>
+        </w:numPr>
+        <w:ind w:left="851"/>
+      </w:pPr>
+    </w:p>
+    <w:p>
+      <w:pPr>
+        <w:pStyle w:val="S3"/>
+      </w:pPr>
+      <w:r>
+        <w:t>Beendigung aller Threads</w:t>
+      </w:r>
+    </w:p>
+    <w:p>
+      <w:pPr>
+        <w:rPr>
+          <w:lang w:val="en-US"/>
+        </w:rPr>
+      </w:pPr>
+    </w:p>
+    <w:p>
+      <w:pPr>
+        <w:rPr>
+          <w:lang w:val="en-US"/>
+        </w:rPr>
+      </w:pPr>
+    </w:p>
+    <w:p>
+      <w:pPr>
+        <w:pStyle w:val="S1"/>
+        <w:spacing w:before="0" w:after="0"/>
+      </w:pPr>
+      <w:r>
+        <w:t>Fazit</w:t>
+      </w:r>
+    </w:p>
+    <w:p/>
+    <w:p>
+      <w:pPr>
+        <w:pStyle w:val="S1"/>
+        <w:spacing w:before="0" w:after="0"/>
+      </w:pPr>
+      <w:bookmarkStart w:id="5" w:name="_Toc467402584"/>
+      <w:r>
+        <w:t>Repository</w:t>
+      </w:r>
+      <w:bookmarkEnd w:id="5"/>
+    </w:p>
+    <w:p/>
+    <w:p>
+      <w:r>
+        <w:t>Der komplette Sourcecode des Programm</w:t>
+      </w:r>
+      <w:r>
+        <w:t>s</w:t>
+      </w:r>
+      <w:r>
+        <w:t xml:space="preserve"> “</w:t>
+      </w:r>
       <w:r>
         <w:rPr>
           <w:b/>
         </w:rPr>
         <w:t>MuscleFactory</w:t>
       </w:r>
-      <w:proofErr w:type="spellEnd"/>
-      <w:r>
-        <w:t>“</w:t>
-      </w:r>
-      <w:r>
-        <w:t xml:space="preserve"> sieht einen ähnlichen </w:t>
-      </w:r>
-      <w:r>
-        <w:t xml:space="preserve">Ansatz wie in </w:t>
-      </w:r>
-      <w:r>
-        <w:t>einer</w:t>
-      </w:r>
-      <w:r>
-        <w:t xml:space="preserve"> objekt</w:t>
-      </w:r>
-      <w:r>
-        <w:t xml:space="preserve">orientierten Sprache vor. In der eingesetzten Sprache C ist dies nicht ohne </w:t>
-      </w:r>
-      <w:proofErr w:type="spellStart"/>
-      <w:r>
-        <w:t>Weiteres</w:t>
-      </w:r>
-      <w:proofErr w:type="spellEnd"/>
-      <w:r>
-        <w:t xml:space="preserve"> möglich. Eine strukturierte Weise mit gekapselten Zuständigkeiten wird angestrebt und so wird der Code über mehrere dedizierte </w:t>
-      </w:r>
-      <w:proofErr w:type="spellStart"/>
-      <w:r>
-        <w:t>Sourcefiles</w:t>
-      </w:r>
-      <w:proofErr w:type="spellEnd"/>
-      <w:r>
-        <w:t xml:space="preserve"> </w:t>
-      </w:r>
-      <w:r>
-        <w:t>aufgeteilt auf diese in 2.1</w:t>
-      </w:r>
-      <w:r>
-        <w:t xml:space="preserve">.2 eingegangen wird. </w:t>
-      </w:r>
-      <w:r>
-        <w:t>Zunächst wird die Umge</w:t>
-      </w:r>
-      <w:r>
-        <w:t>bung beschrieben</w:t>
-      </w:r>
-      <w:r>
-        <w:t xml:space="preserve"> in der das Programm entwickelt wird.</w:t>
-      </w:r>
-    </w:p>
-    <w:p>
-      <w:pPr>
-        <w:pStyle w:val="S3"/>
-      </w:pPr>
-      <w:bookmarkStart w:id="4" w:name="_Toc467402582"/>
-      <w:proofErr w:type="spellStart"/>
-      <w:r>
-        <w:t>Umgebung</w:t>
-      </w:r>
-      <w:bookmarkEnd w:id="4"/>
-      <w:proofErr w:type="spellEnd"/>
+      <w:r>
+        <w:t>”</w:t>
+      </w:r>
+      <w:r>
+        <w:t xml:space="preserve"> ist unter folgendem Link auf GitHub zu finden.</w:t>
+      </w:r>
     </w:p>
     <w:p/>
     <w:p>
-      <w:r>
-        <w:t>Das Programm wird in Sprache C entwickelt. Als Compiler kommt „GCC“ zum Einsatz. Das Betriebssystem Open SUSE in Version 12.3 wird zum kompilieren und ausführen des Codes benutzt. Als Editor wird Sublime 2 verwendet.</w:t>
-      </w:r>
-      <w:r>
-        <w:t xml:space="preserve"> Zudem wird zur Erleichterung des Kompiliervorgangs ein</w:t>
-      </w:r>
-      <w:r>
-        <w:t xml:space="preserve"> </w:t>
-      </w:r>
-      <w:proofErr w:type="spellStart"/>
-      <w:r>
-        <w:t>Makefile</w:t>
-      </w:r>
-      <w:proofErr w:type="spellEnd"/>
-      <w:r>
-        <w:t xml:space="preserve"> genutzt.</w:t>
-      </w:r>
-    </w:p>
-    <w:p>
-      <w:pPr>
-        <w:pStyle w:val="S3"/>
-      </w:pPr>
-      <w:bookmarkStart w:id="5" w:name="_Toc467402583"/>
-      <w:proofErr w:type="spellStart"/>
-      <w:r>
-        <w:t>Konzept</w:t>
-      </w:r>
-      <w:bookmarkEnd w:id="5"/>
-      <w:proofErr w:type="spellEnd"/>
-    </w:p>
-    <w:p>
-      <w:pPr>
-        <w:rPr>
-          <w:lang w:val="en-US"/>
-        </w:rPr>
-      </w:pPr>
-    </w:p>
-    <w:p>
-      <w:r>
-        <w:t>Wie oben er</w:t>
-      </w:r>
-      <w:r>
-        <w:t xml:space="preserve">wähnt wird das Programm in verschiedene Files gekapselt. </w:t>
-      </w:r>
-      <w:r>
-        <w:t>Diese werden unterhalb aufgeführt und relevante Details näher erläutert.</w:t>
-      </w:r>
-    </w:p>
-    <w:p>
-      <w:pPr>
-        <w:rPr>
-          <w:b/>
-        </w:rPr>
-      </w:pPr>
-    </w:p>
-    <w:p>
-      <w:pPr>
-        <w:pStyle w:val="Listenabsatz"/>
-        <w:numPr>
-          <w:ilvl w:val="0"/>
-          <w:numId w:val="18"/>
-        </w:numPr>
-        <w:rPr>
-          <w:b/>
-        </w:rPr>
-      </w:pPr>
-      <w:proofErr w:type="spellStart"/>
-      <w:r>
-        <w:rPr>
-          <w:b/>
-        </w:rPr>
-        <w:t>Global.h</w:t>
-      </w:r>
-      <w:proofErr w:type="spellEnd"/>
-    </w:p>
-    <w:p>
-      <w:pPr>
-        <w:pStyle w:val="Listenabsatz"/>
-      </w:pPr>
-      <w:r>
-        <w:t>Hier werden benötigte globale Variablen, Funktionen und Strukturen definiert.</w:t>
-      </w:r>
-    </w:p>
-    <w:p>
-      <w:pPr>
-        <w:pStyle w:val="Listenabsatz"/>
-      </w:pPr>
-    </w:p>
-    <w:p>
-      <w:pPr>
-        <w:pStyle w:val="Listenabsatz"/>
-      </w:pPr>
-      <w:r>
-        <w:t xml:space="preserve">Ein </w:t>
-      </w:r>
-      <w:r>
-        <w:rPr>
-          <w:b/>
-        </w:rPr>
-        <w:t>Philosoph</w:t>
-      </w:r>
-      <w:r>
-        <w:t xml:space="preserve"> wird als Struktur und eigener Typ abgebildet und hält dabei die Attribute für eine Thread ID, zu trainierendes Gewicht, Name, Modus (ob er blockiert, normal oder beendet ist), Status (ob er sich Gewichte holt, trainiert, </w:t>
-      </w:r>
-      <w:r>
-        <w:lastRenderedPageBreak/>
-        <w:t>Gewichte zurücklegt oder ruht</w:t>
-      </w:r>
-      <w:r>
-        <w:t>)</w:t>
-      </w:r>
-      <w:r>
-        <w:t xml:space="preserve">, geholte Gewichte (Struktur mit 3 </w:t>
-      </w:r>
-      <w:proofErr w:type="spellStart"/>
-      <w:r>
-        <w:t>Integern</w:t>
-      </w:r>
-      <w:proofErr w:type="spellEnd"/>
-      <w:r>
-        <w:t xml:space="preserve"> repräsentativ für 2, 3, und 5kg) und eine Semaphore für die Blockierung des Threads.</w:t>
-      </w:r>
-    </w:p>
-    <w:p>
-      <w:pPr>
-        <w:pStyle w:val="Listenabsatz"/>
-      </w:pPr>
-    </w:p>
-    <w:p>
-      <w:pPr>
-        <w:pStyle w:val="Listenabsatz"/>
-      </w:pPr>
-      <w:r>
-        <w:t>Globale Variablen: Ein Array welches alle Philosophen (ob</w:t>
-      </w:r>
-      <w:r>
-        <w:t>en beschriebene Struktur</w:t>
-      </w:r>
-      <w:r>
-        <w:t>)</w:t>
-      </w:r>
-      <w:r>
-        <w:t xml:space="preserve"> enthält. Ein </w:t>
-      </w:r>
-      <w:proofErr w:type="spellStart"/>
-      <w:r>
-        <w:t>Gewichtedepot</w:t>
-      </w:r>
-      <w:proofErr w:type="spellEnd"/>
-      <w:r>
-        <w:t xml:space="preserve">, welches alle Gewichte der </w:t>
-      </w:r>
-      <w:proofErr w:type="spellStart"/>
-      <w:r>
-        <w:t>Muckibude</w:t>
-      </w:r>
-      <w:proofErr w:type="spellEnd"/>
-      <w:r>
-        <w:t xml:space="preserve"> enthält. Eine </w:t>
-      </w:r>
-      <w:proofErr w:type="spellStart"/>
-      <w:r>
-        <w:t>Conditionvariable</w:t>
-      </w:r>
-      <w:proofErr w:type="spellEnd"/>
-      <w:r>
-        <w:t xml:space="preserve"> und ein </w:t>
-      </w:r>
-      <w:proofErr w:type="spellStart"/>
-      <w:r>
-        <w:t>Mutex</w:t>
-      </w:r>
-      <w:proofErr w:type="spellEnd"/>
-      <w:r>
-        <w:t xml:space="preserve"> zur Threadkoordinierung.</w:t>
-      </w:r>
-      <w:r>
-        <w:t xml:space="preserve"> </w:t>
-      </w:r>
-      <w:proofErr w:type="spellStart"/>
-      <w:r>
-        <w:t>Char</w:t>
-      </w:r>
-      <w:proofErr w:type="spellEnd"/>
-      <w:r>
-        <w:t xml:space="preserve"> Array zum </w:t>
-      </w:r>
-      <w:proofErr w:type="spellStart"/>
-      <w:r>
-        <w:t>speichern</w:t>
-      </w:r>
-      <w:proofErr w:type="spellEnd"/>
-      <w:r>
-        <w:t xml:space="preserve"> eines gelesenen Kommandos.</w:t>
-      </w:r>
-    </w:p>
-    <w:p>
-      <w:pPr>
-        <w:pStyle w:val="Listenabsatz"/>
-      </w:pPr>
-    </w:p>
-    <w:p>
-      <w:pPr>
-        <w:pStyle w:val="Listenabsatz"/>
-      </w:pPr>
-      <w:r>
-        <w:t xml:space="preserve">Funktionsprototypen: </w:t>
-      </w:r>
-      <w:r>
-        <w:t>(</w:t>
-      </w:r>
-      <w:proofErr w:type="spellStart"/>
-      <w:r>
-        <w:t>get</w:t>
-      </w:r>
-      <w:proofErr w:type="spellEnd"/>
-      <w:r>
-        <w:t>__</w:t>
-      </w:r>
-      <w:proofErr w:type="spellStart"/>
-      <w:r>
-        <w:t>status</w:t>
-      </w:r>
-      <w:proofErr w:type="spellEnd"/>
-      <w:r>
-        <w:t xml:space="preserve">) </w:t>
-      </w:r>
-      <w:r>
-        <w:t xml:space="preserve">Funktion zur Ausgabe des Zustandes der gesamten </w:t>
-      </w:r>
-      <w:proofErr w:type="spellStart"/>
-      <w:r>
-        <w:t>Muckibude</w:t>
-      </w:r>
-      <w:proofErr w:type="spellEnd"/>
-      <w:r>
-        <w:t>.</w:t>
-      </w:r>
-      <w:r>
-        <w:t xml:space="preserve"> (</w:t>
-      </w:r>
-      <w:proofErr w:type="spellStart"/>
-      <w:r>
-        <w:t>getThreadID</w:t>
-      </w:r>
-      <w:proofErr w:type="spellEnd"/>
-      <w:r>
-        <w:t xml:space="preserve">) Filterfunktion zum Auslesen der Thread ID aus einem übergebenen </w:t>
-      </w:r>
-      <w:proofErr w:type="spellStart"/>
-      <w:r>
-        <w:t>Komanndo</w:t>
-      </w:r>
-      <w:proofErr w:type="spellEnd"/>
-      <w:r>
-        <w:t>.</w:t>
-      </w:r>
-    </w:p>
-    <w:p>
-      <w:pPr>
-        <w:pStyle w:val="Listenabsatz"/>
-      </w:pPr>
-    </w:p>
-    <w:p>
-      <w:pPr>
-        <w:pStyle w:val="Listenabsatz"/>
-        <w:numPr>
-          <w:ilvl w:val="0"/>
-          <w:numId w:val="18"/>
-        </w:numPr>
-        <w:rPr>
-          <w:b/>
-        </w:rPr>
-      </w:pPr>
-      <w:proofErr w:type="spellStart"/>
-      <w:r>
-        <w:rPr>
-          <w:b/>
-        </w:rPr>
-        <w:t>Main.c</w:t>
-      </w:r>
-      <w:proofErr w:type="spellEnd"/>
-    </w:p>
-    <w:p>
-      <w:pPr>
-        <w:pStyle w:val="Listenabsatz"/>
-        <w:rPr>
-          <w:b/>
-        </w:rPr>
-      </w:pPr>
-    </w:p>
-    <w:p>
-      <w:pPr>
-        <w:ind w:left="708"/>
-      </w:pPr>
-      <w:r>
-        <w:t xml:space="preserve">Implementationen der Funktionen </w:t>
-      </w:r>
-      <w:proofErr w:type="spellStart"/>
-      <w:r>
-        <w:t>get_status</w:t>
-      </w:r>
-      <w:proofErr w:type="spellEnd"/>
-      <w:r>
-        <w:t xml:space="preserve"> und </w:t>
-      </w:r>
-      <w:proofErr w:type="spellStart"/>
-      <w:r>
-        <w:t>getThreadID</w:t>
-      </w:r>
-      <w:proofErr w:type="spellEnd"/>
-      <w:r>
-        <w:t>.</w:t>
-      </w:r>
-    </w:p>
-    <w:p>
-      <w:pPr>
-        <w:ind w:left="720"/>
-      </w:pPr>
-      <w:r>
-        <w:t xml:space="preserve">In der Main Methode werden alle Philosophen und Threads </w:t>
-      </w:r>
-      <w:r>
-        <w:t xml:space="preserve">erzeugt. Ein Thread erhält dabei genau einen Pointer auf einen </w:t>
-      </w:r>
-      <w:proofErr w:type="spellStart"/>
-      <w:r>
-        <w:t>Philosohpen</w:t>
-      </w:r>
-      <w:proofErr w:type="spellEnd"/>
-      <w:r>
-        <w:t>.</w:t>
-      </w:r>
-    </w:p>
-    <w:p>
-      <w:pPr>
-        <w:ind w:left="720"/>
-      </w:pPr>
-      <w:r>
-        <w:t xml:space="preserve">In einer </w:t>
-      </w:r>
-      <w:proofErr w:type="spellStart"/>
-      <w:r>
-        <w:t>While</w:t>
-      </w:r>
-      <w:proofErr w:type="spellEnd"/>
-      <w:r>
-        <w:t xml:space="preserve">-Schleife werden danach auf </w:t>
-      </w:r>
-      <w:proofErr w:type="spellStart"/>
-      <w:r>
-        <w:t>Komandos</w:t>
-      </w:r>
-      <w:proofErr w:type="spellEnd"/>
-      <w:r>
-        <w:t xml:space="preserve"> mit </w:t>
-      </w:r>
-      <w:proofErr w:type="spellStart"/>
-      <w:r>
-        <w:t>fgets</w:t>
-      </w:r>
-      <w:proofErr w:type="spellEnd"/>
-      <w:r>
-        <w:t xml:space="preserve"> eingelesen und in dem globalen </w:t>
-      </w:r>
-      <w:proofErr w:type="spellStart"/>
-      <w:r>
-        <w:t>Char</w:t>
-      </w:r>
-      <w:proofErr w:type="spellEnd"/>
-      <w:r>
-        <w:t>-Array gespeichert. Wird das Kommando „q“ eingelesen wird die Schleife beendet und auf alle Threads gewartet bis sich diese ebenfalls beendet haben. Das Programm endet.</w:t>
-      </w:r>
-      <w:r>
-        <w:t xml:space="preserve"> Das Kommando &lt;</w:t>
-      </w:r>
-      <w:proofErr w:type="spellStart"/>
-      <w:r>
-        <w:t>id</w:t>
-      </w:r>
-      <w:proofErr w:type="spellEnd"/>
-      <w:r>
-        <w:t>&gt;u sorgt für die Freigabe eines blockierten Threads.</w:t>
-      </w:r>
-      <w:bookmarkStart w:id="6" w:name="_GoBack"/>
-      <w:bookmarkEnd w:id="6"/>
-    </w:p>
-    <w:p>
-      <w:pPr>
-        <w:rPr>
-          <w:b/>
-        </w:rPr>
-      </w:pPr>
-    </w:p>
-    <w:p>
-      <w:pPr>
-        <w:pStyle w:val="Listenabsatz"/>
-        <w:numPr>
-          <w:ilvl w:val="0"/>
-          <w:numId w:val="18"/>
-        </w:numPr>
-        <w:rPr>
-          <w:b/>
-        </w:rPr>
-      </w:pPr>
-      <w:proofErr w:type="spellStart"/>
-      <w:r>
-        <w:rPr>
-          <w:b/>
-        </w:rPr>
-        <w:t>Philosoph.c</w:t>
-      </w:r>
-      <w:proofErr w:type="spellEnd"/>
-    </w:p>
-    <w:p>
-      <w:pPr>
-        <w:pStyle w:val="Listenabsatz"/>
-        <w:rPr>
-          <w:b/>
-        </w:rPr>
-      </w:pPr>
-    </w:p>
-    <w:p>
-      <w:pPr>
-        <w:ind w:left="708"/>
-      </w:pPr>
-      <w:r>
-        <w:t xml:space="preserve">Hier wird die Threadfunktion implementiert, welche in der Main gestartet wird. Als </w:t>
-      </w:r>
-      <w:proofErr w:type="spellStart"/>
-      <w:r>
-        <w:t>parameter</w:t>
-      </w:r>
-      <w:proofErr w:type="spellEnd"/>
-      <w:r>
-        <w:t xml:space="preserve"> bekommt die einen Pointer auf eine Philosophenstruktur. Der </w:t>
-      </w:r>
-      <w:proofErr w:type="spellStart"/>
-      <w:r>
-        <w:t>Traningszyklus</w:t>
-      </w:r>
-      <w:proofErr w:type="spellEnd"/>
-      <w:r>
-        <w:t xml:space="preserve"> (Gewichte holen, trainieren, Gewichte zurücklegen und ruhen) eines </w:t>
-      </w:r>
-      <w:proofErr w:type="spellStart"/>
-      <w:r>
-        <w:t>Philsophen</w:t>
-      </w:r>
-      <w:proofErr w:type="spellEnd"/>
-      <w:r>
-        <w:t xml:space="preserve"> wird in der Funktion implementiert. Dabei ist zu beachten das hier der Eintritt in den kritischen Bereich mit Zugriff auf das </w:t>
-      </w:r>
-      <w:proofErr w:type="spellStart"/>
-      <w:r>
-        <w:t>Gewichtedepot</w:t>
-      </w:r>
-      <w:proofErr w:type="spellEnd"/>
-      <w:r>
-        <w:t xml:space="preserve"> erfolgt. Der kritische Bereich wird hier mit einer </w:t>
-      </w:r>
-      <w:proofErr w:type="spellStart"/>
-      <w:r>
-        <w:t>Conditionvariable</w:t>
-      </w:r>
-      <w:proofErr w:type="spellEnd"/>
-      <w:r>
-        <w:t xml:space="preserve"> und einem </w:t>
-      </w:r>
-      <w:proofErr w:type="spellStart"/>
-      <w:r>
-        <w:t>Mutex</w:t>
-      </w:r>
-      <w:proofErr w:type="spellEnd"/>
-      <w:r>
-        <w:t xml:space="preserve"> geschützt (Monitorkonzept).</w:t>
-      </w:r>
-    </w:p>
-    <w:p>
-      <w:pPr>
-        <w:ind w:left="708"/>
-      </w:pPr>
-    </w:p>
-    <w:p>
-      <w:pPr>
-        <w:ind w:left="708"/>
-      </w:pPr>
-      <w:r>
-        <w:t xml:space="preserve">Des Weiteren werden 3 Hilfsmethoden implementiert. </w:t>
-      </w:r>
-      <w:proofErr w:type="spellStart"/>
-      <w:proofErr w:type="gramStart"/>
-      <w:r>
-        <w:t>Workout</w:t>
-      </w:r>
-      <w:proofErr w:type="spellEnd"/>
-      <w:r>
-        <w:t>(</w:t>
-      </w:r>
-      <w:proofErr w:type="gramEnd"/>
-      <w:r>
-        <w:t xml:space="preserve">), </w:t>
-      </w:r>
-      <w:proofErr w:type="spellStart"/>
-      <w:r>
-        <w:t>rest</w:t>
-      </w:r>
-      <w:proofErr w:type="spellEnd"/>
-      <w:r>
-        <w:t xml:space="preserve">(), und </w:t>
-      </w:r>
-      <w:proofErr w:type="spellStart"/>
-      <w:r>
-        <w:t>read_input</w:t>
-      </w:r>
-      <w:proofErr w:type="spellEnd"/>
-      <w:r>
-        <w:t xml:space="preserve">() welche in der Threadfunktion aufgerufen werden. </w:t>
-      </w:r>
-      <w:r>
-        <w:t xml:space="preserve"> In den Funktionen </w:t>
-      </w:r>
-      <w:proofErr w:type="spellStart"/>
-      <w:proofErr w:type="gramStart"/>
-      <w:r>
-        <w:t>rest</w:t>
-      </w:r>
-      <w:proofErr w:type="spellEnd"/>
-      <w:r>
-        <w:t>(</w:t>
-      </w:r>
-      <w:proofErr w:type="gramEnd"/>
-      <w:r>
-        <w:t xml:space="preserve">) und </w:t>
-      </w:r>
-      <w:proofErr w:type="spellStart"/>
-      <w:r>
-        <w:t>work</w:t>
-      </w:r>
-      <w:proofErr w:type="spellEnd"/>
-      <w:r>
-        <w:t>() werden Befehle ausgelesen welche für eine Beendigung des Trainingszyklus und für die Blockierung des Threads sorgen.</w:t>
-      </w:r>
-    </w:p>
-    <w:p>
-      <w:pPr>
-        <w:pStyle w:val="Listenabsatz"/>
-        <w:rPr>
-          <w:b/>
-        </w:rPr>
-      </w:pPr>
-    </w:p>
-    <w:p>
-      <w:pPr>
-        <w:pStyle w:val="Listenabsatz"/>
-        <w:numPr>
-          <w:ilvl w:val="0"/>
-          <w:numId w:val="18"/>
-        </w:numPr>
-        <w:rPr>
-          <w:b/>
-        </w:rPr>
-      </w:pPr>
-      <w:proofErr w:type="spellStart"/>
-      <w:r>
-        <w:rPr>
-          <w:b/>
-        </w:rPr>
-        <w:t>MuscleFactory.c</w:t>
-      </w:r>
-      <w:proofErr w:type="spellEnd"/>
-    </w:p>
-    <w:p/>
-    <w:p>
-      <w:pPr>
-        <w:ind w:left="708"/>
-      </w:pPr>
-      <w:r>
-        <w:t xml:space="preserve">In dieser </w:t>
-      </w:r>
-      <w:proofErr w:type="spellStart"/>
-      <w:r>
-        <w:t>Sourcedatei</w:t>
-      </w:r>
-      <w:proofErr w:type="spellEnd"/>
-      <w:r>
-        <w:t xml:space="preserve"> werden die Funktionen GET_WEIGHTS und PUT_WEIGHTS implementiert, welche für den Zugriff auf das </w:t>
-      </w:r>
-      <w:proofErr w:type="spellStart"/>
-      <w:r>
-        <w:t>Gewichtedepot</w:t>
-      </w:r>
-      <w:proofErr w:type="spellEnd"/>
-      <w:r>
-        <w:t xml:space="preserve"> der </w:t>
-      </w:r>
-      <w:proofErr w:type="spellStart"/>
-      <w:r>
-        <w:t>Muckibude</w:t>
-      </w:r>
-      <w:proofErr w:type="spellEnd"/>
-      <w:r>
-        <w:t xml:space="preserve"> </w:t>
-      </w:r>
-      <w:r>
-        <w:lastRenderedPageBreak/>
-        <w:t xml:space="preserve">zuständig sind. GET_WEIGHTS erhält dabei als einzigen Parameter den </w:t>
-      </w:r>
-      <w:proofErr w:type="spellStart"/>
-      <w:r>
-        <w:t>Philosopen</w:t>
-      </w:r>
-      <w:proofErr w:type="spellEnd"/>
-      <w:r>
-        <w:t>, dieser hält das Trainingsgewicht welches vom Philosophen geholt werden möchte. Der Algorithmus entscheidet nun welche Kombination an Gewichten an den Philosophen gegeben wird bzw. ob dies möglich ist</w:t>
-      </w:r>
-      <w:r>
-        <w:t>. Die Rückgabe ist 0 (Gewichte konnten nicht geholt werden, weil keine Kombination zum gewünschten Gewicht realisierbar ist.) oder 1 (</w:t>
-      </w:r>
-      <w:proofErr w:type="spellStart"/>
-      <w:r>
-        <w:t>Gewichtekombination</w:t>
-      </w:r>
-      <w:proofErr w:type="spellEnd"/>
-      <w:r>
-        <w:t xml:space="preserve"> wird an </w:t>
-      </w:r>
-      <w:proofErr w:type="gramStart"/>
-      <w:r>
-        <w:t>den Philosoph</w:t>
-      </w:r>
-      <w:proofErr w:type="gramEnd"/>
-      <w:r>
-        <w:t xml:space="preserve"> übergeben).</w:t>
-      </w:r>
-    </w:p>
-    <w:p>
-      <w:pPr>
-        <w:pStyle w:val="S2"/>
-        <w:rPr>
-          <w:lang w:val="de-DE"/>
-        </w:rPr>
-      </w:pPr>
-      <w:bookmarkStart w:id="7" w:name="_Toc467402584"/>
-      <w:r>
-        <w:rPr>
-          <w:lang w:val="de-DE"/>
-        </w:rPr>
-        <w:t>Repository</w:t>
-      </w:r>
-      <w:bookmarkEnd w:id="7"/>
-    </w:p>
-    <w:p/>
-    <w:p>
-      <w:r>
-        <w:t xml:space="preserve">Der komplette </w:t>
-      </w:r>
-      <w:proofErr w:type="spellStart"/>
-      <w:r>
-        <w:t>Sourcecode</w:t>
-      </w:r>
-      <w:proofErr w:type="spellEnd"/>
-      <w:r>
-        <w:t xml:space="preserve"> des Programm</w:t>
-      </w:r>
-      <w:r>
-        <w:t>s</w:t>
-      </w:r>
-      <w:r>
-        <w:t xml:space="preserve"> “</w:t>
-      </w:r>
-      <w:proofErr w:type="spellStart"/>
-      <w:r>
-        <w:rPr>
-          <w:b/>
-        </w:rPr>
-        <w:t>MuscleFactory</w:t>
-      </w:r>
-      <w:proofErr w:type="spellEnd"/>
-      <w:r>
-        <w:t>”</w:t>
-      </w:r>
-      <w:r>
-        <w:t xml:space="preserve"> ist unter folgendem Link auf </w:t>
-      </w:r>
-      <w:proofErr w:type="spellStart"/>
-      <w:r>
-        <w:t>GitHub</w:t>
-      </w:r>
-      <w:proofErr w:type="spellEnd"/>
-      <w:r>
-        <w:t xml:space="preserve"> zu finden.</w:t>
-      </w:r>
-    </w:p>
-    <w:p/>
-    <w:p>
       <w:pPr>
         <w:jc w:val="center"/>
+      </w:pPr>
+      <w:r>
         <w:rPr>
           <w:b/>
           <w:sz w:val="28"/>
         </w:rPr>
-      </w:pPr>
+        <w:t>https://github.com/FlowwX/</w:t>
+      </w:r>
       <w:r>
         <w:rPr>
           <w:b/>
           <w:sz w:val="28"/>
         </w:rPr>
-        <w:t>https://github.com/FlowwX/muscleFactory</w:t>
-      </w:r>
-    </w:p>
-    <w:p/>
+        <w:t>MuscleFactory</w:t>
+      </w:r>
+    </w:p>
     <w:sectPr>
       <w:headerReference w:type="default" r:id="rId10"/>
       <w:footnotePr>
@@ -5771,7 +5398,7 @@
 </file>
 
 <file path=customXml/itemProps1.xml><?xml version="1.0" encoding="utf-8"?>
-<ds:datastoreItem xmlns:ds="http://schemas.openxmlformats.org/officeDocument/2006/customXml" ds:itemID="{764F77B4-44C5-49F7-8149-7FDA3BCEB337}">
+<ds:datastoreItem xmlns:ds="http://schemas.openxmlformats.org/officeDocument/2006/customXml" ds:itemID="{474B127B-4775-425B-934C-077AA566CFCC}">
   <ds:schemaRefs>
     <ds:schemaRef ds:uri="http://schemas.openxmlformats.org/officeDocument/2006/bibliography"/>
   </ds:schemaRefs>

</xml_diff>